<commit_message>
criei a tabela para os site
</commit_message>
<xml_diff>
--- a/APRENDENDO SOBRE HTML/HTML - CURSO EM VIDEO/MÓDULO 3/teórica/Tabelas.docx
+++ b/APRENDENDO SOBRE HTML/HTML - CURSO EM VIDEO/MÓDULO 3/teórica/Tabelas.docx
@@ -1975,6 +1975,9 @@
     </w:p>
     <w:p>
       <w:r>
+        <w:rPr>
+          <w:noProof/>
+        </w:rPr>
         <w:drawing>
           <wp:inline distT="0" distB="0" distL="0" distR="0" wp14:anchorId="27FFDCA6" wp14:editId="7106751F">
             <wp:extent cx="2581635" cy="1476581"/>
@@ -2019,6 +2022,9 @@
     <w:p/>
     <w:p>
       <w:r>
+        <w:rPr>
+          <w:noProof/>
+        </w:rPr>
         <w:lastRenderedPageBreak/>
         <w:drawing>
           <wp:anchor distT="0" distB="0" distL="114300" distR="114300" simplePos="0" relativeHeight="251662336" behindDoc="0" locked="0" layoutInCell="1" allowOverlap="1" wp14:anchorId="7CCF8482" wp14:editId="76E03853">

</xml_diff>